<commit_message>
added github link in doku
</commit_message>
<xml_diff>
--- a/CarRent/Doku/Dokumentation CarRent.docx
+++ b/CarRent/Doku/Dokumentation CarRent.docx
@@ -15,8 +15,28 @@
         <w:t>CarRent</w:t>
       </w:r>
       <w:proofErr w:type="spellEnd"/>
-      <w:r>
-        <w:t>.</w:t>
+    </w:p>
+    <w:p>
+      <w:proofErr w:type="spellStart"/>
+      <w:r>
+        <w:t>Github</w:t>
+      </w:r>
+      <w:proofErr w:type="spellEnd"/>
+      <w:r>
+        <w:t>:</w:t>
+      </w:r>
+    </w:p>
+    <w:p>
+      <w:hyperlink r:id="rId7" w:history="1">
+        <w:r>
+          <w:rPr>
+            <w:rStyle w:val="Hyperlink"/>
+          </w:rPr>
+          <w:t>https://github.com/Kiminator1994/CarRentMVC</w:t>
+        </w:r>
+      </w:hyperlink>
+      <w:r>
+        <w:t xml:space="preserve"> </w:t>
       </w:r>
     </w:p>
     <w:p>
@@ -160,7 +180,11 @@
         <w:t>Umwandlung in Mietvertrag:</w:t>
       </w:r>
       <w:r>
-        <w:t xml:space="preserve"> Sobald der Kunde das reservierte Auto abholt, wird die Reservierung in einen Mietvertrag umgewandelt. Diese Umwandlung markiert den Beginn des Mietzeitraums. Der Mietvertrag enthält alle relevanten Informationen zur Reservierung sowie zusätzliche Angaben wie den Abholzeitpunkt und den Rückgabetermin.</w:t>
+        <w:t xml:space="preserve"> Sobald der Kunde das reservierte Auto abholt, wird die Reservierung in einen Mietvertrag umgewandelt. Diese Umwandlung markiert den Beginn des Mietzeitraums. Der Mietvertrag enthält alle relevanten Informationen zur </w:t>
+      </w:r>
+      <w:r>
+        <w:lastRenderedPageBreak/>
+        <w:t>Reservierung sowie zusätzliche Angaben wie den Abholzeitpunkt und den Rückgabetermin.</w:t>
       </w:r>
     </w:p>
     <w:p>
@@ -168,7 +192,6 @@
         <w:pStyle w:val="berschrift1"/>
       </w:pPr>
       <w:r>
-        <w:lastRenderedPageBreak/>
         <w:t>Qualitätsziele</w:t>
       </w:r>
     </w:p>
@@ -237,7 +260,7 @@
                     <pic:cNvPicPr/>
                   </pic:nvPicPr>
                   <pic:blipFill>
-                    <a:blip r:embed="rId7"/>
+                    <a:blip r:embed="rId8"/>
                     <a:stretch>
                       <a:fillRect/>
                     </a:stretch>
@@ -288,7 +311,7 @@
                     <pic:cNvPicPr/>
                   </pic:nvPicPr>
                   <pic:blipFill>
-                    <a:blip r:embed="rId8"/>
+                    <a:blip r:embed="rId9"/>
                     <a:stretch>
                       <a:fillRect/>
                     </a:stretch>
@@ -348,7 +371,7 @@
                     <pic:cNvPicPr/>
                   </pic:nvPicPr>
                   <pic:blipFill>
-                    <a:blip r:embed="rId9"/>
+                    <a:blip r:embed="rId10"/>
                     <a:stretch>
                       <a:fillRect/>
                     </a:stretch>
@@ -429,7 +452,7 @@
                     <pic:cNvPicPr/>
                   </pic:nvPicPr>
                   <pic:blipFill>
-                    <a:blip r:embed="rId10">
+                    <a:blip r:embed="rId11">
                       <a:extLst>
                         <a:ext uri="{28A0092B-C50C-407E-A947-70E740481C1C}">
                           <a14:useLocalDpi xmlns:a14="http://schemas.microsoft.com/office/drawing/2010/main" val="0"/>
@@ -481,7 +504,7 @@
                     <pic:cNvPicPr/>
                   </pic:nvPicPr>
                   <pic:blipFill>
-                    <a:blip r:embed="rId11"/>
+                    <a:blip r:embed="rId12"/>
                     <a:stretch>
                       <a:fillRect/>
                     </a:stretch>
@@ -619,7 +642,7 @@
                     </pic:cNvPicPr>
                   </pic:nvPicPr>
                   <pic:blipFill>
-                    <a:blip r:embed="rId12">
+                    <a:blip r:embed="rId13">
                       <a:extLst>
                         <a:ext uri="{28A0092B-C50C-407E-A947-70E740481C1C}">
                           <a14:useLocalDpi xmlns:a14="http://schemas.microsoft.com/office/drawing/2010/main" val="0"/>
@@ -2105,6 +2128,29 @@
     <w:uiPriority w:val="99"/>
     <w:rsid w:val="00506BFE"/>
   </w:style>
+  <w:style w:type="character" w:styleId="Hyperlink">
+    <w:name w:val="Hyperlink"/>
+    <w:basedOn w:val="Absatz-Standardschriftart"/>
+    <w:uiPriority w:val="99"/>
+    <w:unhideWhenUsed/>
+    <w:rsid w:val="007D57EF"/>
+    <w:rPr>
+      <w:color w:val="0563C1" w:themeColor="hyperlink"/>
+      <w:u w:val="single"/>
+    </w:rPr>
+  </w:style>
+  <w:style w:type="character" w:styleId="NichtaufgelsteErwhnung">
+    <w:name w:val="Unresolved Mention"/>
+    <w:basedOn w:val="Absatz-Standardschriftart"/>
+    <w:uiPriority w:val="99"/>
+    <w:semiHidden/>
+    <w:unhideWhenUsed/>
+    <w:rsid w:val="007D57EF"/>
+    <w:rPr>
+      <w:color w:val="605E5C"/>
+      <w:shd w:val="clear" w:color="auto" w:fill="E1DFDD"/>
+    </w:rPr>
+  </w:style>
 </w:styles>
 </file>
 

</xml_diff>